<commit_message>
BarCode Scanner library created
</commit_message>
<xml_diff>
--- a/BarCode/Documents/BarCodeScan_sequenceDiag.docx
+++ b/BarCode/Documents/BarCodeScan_sequenceDiag.docx
@@ -29,10 +29,7 @@
           <w:tcPr>
             <w:tcW w:w="2520" w:type="dxa"/>
           </w:tcPr>
-          <w:p>
-            <w:bookmarkStart w:id="0" w:name="_GoBack"/>
-            <w:bookmarkEnd w:id="0"/>
-          </w:p>
+          <w:p/>
           <w:p>
             <w:r>
               <w:rPr>
@@ -340,7 +337,139 @@
         </mc:AlternateContent>
       </w:r>
     </w:p>
-    <w:p/>
+    <w:p>
+      <w:r>
+        <w:rPr>
+          <w:noProof/>
+        </w:rPr>
+        <mc:AlternateContent>
+          <mc:Choice Requires="wps">
+            <w:drawing>
+              <wp:anchor distT="0" distB="0" distL="114300" distR="114300" simplePos="0" relativeHeight="251666432" behindDoc="0" locked="0" layoutInCell="1" allowOverlap="1" wp14:anchorId="0AE3290F" wp14:editId="73A8A8E8">
+                <wp:simplePos x="0" y="0"/>
+                <wp:positionH relativeFrom="column">
+                  <wp:posOffset>914400</wp:posOffset>
+                </wp:positionH>
+                <wp:positionV relativeFrom="paragraph">
+                  <wp:posOffset>103505</wp:posOffset>
+                </wp:positionV>
+                <wp:extent cx="1943100" cy="342900"/>
+                <wp:effectExtent l="0" t="0" r="0" b="12700"/>
+                <wp:wrapSquare wrapText="bothSides"/>
+                <wp:docPr id="3" name="Text Box 3"/>
+                <wp:cNvGraphicFramePr/>
+                <a:graphic xmlns:a="http://schemas.openxmlformats.org/drawingml/2006/main">
+                  <a:graphicData uri="http://schemas.microsoft.com/office/word/2010/wordprocessingShape">
+                    <wps:wsp>
+                      <wps:cNvSpPr txBox="1"/>
+                      <wps:spPr>
+                        <a:xfrm>
+                          <a:off x="0" y="0"/>
+                          <a:ext cx="1943100" cy="342900"/>
+                        </a:xfrm>
+                        <a:prstGeom prst="rect">
+                          <a:avLst/>
+                        </a:prstGeom>
+                        <a:noFill/>
+                        <a:ln>
+                          <a:noFill/>
+                        </a:ln>
+                        <a:effectLst/>
+                        <a:extLst>
+                          <a:ext uri="{C572A759-6A51-4108-AA02-DFA0A04FC94B}">
+                            <ma14:wrappingTextBoxFlag xmlns:ma14="http://schemas.microsoft.com/office/mac/drawingml/2011/main"/>
+                          </a:ext>
+                        </a:extLst>
+                      </wps:spPr>
+                      <wps:style>
+                        <a:lnRef idx="0">
+                          <a:schemeClr val="accent1"/>
+                        </a:lnRef>
+                        <a:fillRef idx="0">
+                          <a:schemeClr val="accent1"/>
+                        </a:fillRef>
+                        <a:effectRef idx="0">
+                          <a:schemeClr val="accent1"/>
+                        </a:effectRef>
+                        <a:fontRef idx="minor">
+                          <a:schemeClr val="dk1"/>
+                        </a:fontRef>
+                      </wps:style>
+                      <wps:txbx>
+                        <w:txbxContent>
+                          <w:p>
+                            <w:pPr>
+                              <w:rPr>
+                                <w:sz w:val="32"/>
+                                <w:szCs w:val="32"/>
+                              </w:rPr>
+                            </w:pPr>
+                            <w:proofErr w:type="spellStart"/>
+                            <w:proofErr w:type="gramStart"/>
+                            <w:r>
+                              <w:rPr>
+                                <w:sz w:val="32"/>
+                                <w:szCs w:val="32"/>
+                              </w:rPr>
+                              <w:t>scanUsingCamera</w:t>
+                            </w:r>
+                            <w:proofErr w:type="spellEnd"/>
+                            <w:proofErr w:type="gramEnd"/>
+                          </w:p>
+                        </w:txbxContent>
+                      </wps:txbx>
+                      <wps:bodyPr rot="0" spcFirstLastPara="0" vertOverflow="overflow" horzOverflow="overflow" vert="horz" wrap="square" lIns="91440" tIns="45720" rIns="91440" bIns="45720" numCol="1" spcCol="0" rtlCol="0" fromWordArt="0" anchor="t" anchorCtr="0" forceAA="0" compatLnSpc="1">
+                        <a:prstTxWarp prst="textNoShape">
+                          <a:avLst/>
+                        </a:prstTxWarp>
+                        <a:noAutofit/>
+                      </wps:bodyPr>
+                    </wps:wsp>
+                  </a:graphicData>
+                </a:graphic>
+                <wp14:sizeRelH relativeFrom="margin">
+                  <wp14:pctWidth>0</wp14:pctWidth>
+                </wp14:sizeRelH>
+              </wp:anchor>
+            </w:drawing>
+          </mc:Choice>
+          <mc:Fallback>
+            <w:pict>
+              <v:shapetype id="_x0000_t202" coordsize="21600,21600" o:spt="202" path="m0,0l0,21600,21600,21600,21600,0xe">
+                <v:stroke joinstyle="miter"/>
+                <v:path gradientshapeok="t" o:connecttype="rect"/>
+              </v:shapetype>
+              <v:shape id="Text Box 3" o:spid="_x0000_s1026" type="#_x0000_t202" style="position:absolute;margin-left:1in;margin-top:8.15pt;width:153pt;height:27pt;z-index:251666432;visibility:visible;mso-wrap-style:square;mso-width-percent:0;mso-wrap-distance-left:9pt;mso-wrap-distance-top:0;mso-wrap-distance-right:9pt;mso-wrap-distance-bottom:0;mso-position-horizontal:absolute;mso-position-horizontal-relative:text;mso-position-vertical:absolute;mso-position-vertical-relative:text;mso-width-percent:0;mso-width-relative:margin;v-text-anchor:top" o:gfxdata="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" filled="f" stroked="f">
+                <v:textbox>
+                  <w:txbxContent>
+                    <w:p>
+                      <w:pPr>
+                        <w:rPr>
+                          <w:sz w:val="32"/>
+                          <w:szCs w:val="32"/>
+                        </w:rPr>
+                      </w:pPr>
+                      <w:proofErr w:type="spellStart"/>
+                      <w:proofErr w:type="gramStart"/>
+                      <w:r>
+                        <w:rPr>
+                          <w:sz w:val="32"/>
+                          <w:szCs w:val="32"/>
+                        </w:rPr>
+                        <w:t>scanUsingCamera</w:t>
+                      </w:r>
+                      <w:proofErr w:type="spellEnd"/>
+                      <w:proofErr w:type="gramEnd"/>
+                    </w:p>
+                  </w:txbxContent>
+                </v:textbox>
+                <w10:wrap type="square"/>
+              </v:shape>
+            </w:pict>
+          </mc:Fallback>
+        </mc:AlternateContent>
+      </w:r>
+    </w:p>
     <w:p>
       <w:pPr>
         <w:rPr>
@@ -351,17 +480,6 @@
       <w:r>
         <w:t xml:space="preserve">                                </w:t>
       </w:r>
-      <w:proofErr w:type="spellStart"/>
-      <w:proofErr w:type="gramStart"/>
-      <w:r>
-        <w:rPr>
-          <w:sz w:val="32"/>
-          <w:szCs w:val="32"/>
-        </w:rPr>
-        <w:t>scanCamera</w:t>
-      </w:r>
-      <w:proofErr w:type="spellEnd"/>
-      <w:proofErr w:type="gramEnd"/>
     </w:p>
     <w:p>
       <w:pPr>
@@ -546,6 +664,135 @@
         <mc:AlternateContent>
           <mc:Choice Requires="wps">
             <w:drawing>
+              <wp:anchor distT="0" distB="0" distL="114300" distR="114300" simplePos="0" relativeHeight="251667456" behindDoc="0" locked="0" layoutInCell="1" allowOverlap="1" wp14:anchorId="5550E1A8" wp14:editId="7958C290">
+                <wp:simplePos x="0" y="0"/>
+                <wp:positionH relativeFrom="column">
+                  <wp:posOffset>2286000</wp:posOffset>
+                </wp:positionH>
+                <wp:positionV relativeFrom="paragraph">
+                  <wp:posOffset>238760</wp:posOffset>
+                </wp:positionV>
+                <wp:extent cx="2286000" cy="342900"/>
+                <wp:effectExtent l="0" t="0" r="0" b="12700"/>
+                <wp:wrapSquare wrapText="bothSides"/>
+                <wp:docPr id="5" name="Text Box 5"/>
+                <wp:cNvGraphicFramePr/>
+                <a:graphic xmlns:a="http://schemas.openxmlformats.org/drawingml/2006/main">
+                  <a:graphicData uri="http://schemas.microsoft.com/office/word/2010/wordprocessingShape">
+                    <wps:wsp>
+                      <wps:cNvSpPr txBox="1"/>
+                      <wps:spPr>
+                        <a:xfrm>
+                          <a:off x="0" y="0"/>
+                          <a:ext cx="2286000" cy="342900"/>
+                        </a:xfrm>
+                        <a:prstGeom prst="rect">
+                          <a:avLst/>
+                        </a:prstGeom>
+                        <a:noFill/>
+                        <a:ln>
+                          <a:noFill/>
+                        </a:ln>
+                        <a:effectLst/>
+                        <a:extLst>
+                          <a:ext uri="{C572A759-6A51-4108-AA02-DFA0A04FC94B}">
+                            <ma14:wrappingTextBoxFlag xmlns:ma14="http://schemas.microsoft.com/office/mac/drawingml/2011/main"/>
+                          </a:ext>
+                        </a:extLst>
+                      </wps:spPr>
+                      <wps:style>
+                        <a:lnRef idx="0">
+                          <a:schemeClr val="accent1"/>
+                        </a:lnRef>
+                        <a:fillRef idx="0">
+                          <a:schemeClr val="accent1"/>
+                        </a:fillRef>
+                        <a:effectRef idx="0">
+                          <a:schemeClr val="accent1"/>
+                        </a:effectRef>
+                        <a:fontRef idx="minor">
+                          <a:schemeClr val="dk1"/>
+                        </a:fontRef>
+                      </wps:style>
+                      <wps:txbx>
+                        <w:txbxContent>
+                          <w:p>
+                            <w:pPr>
+                              <w:rPr>
+                                <w:sz w:val="32"/>
+                                <w:szCs w:val="32"/>
+                              </w:rPr>
+                            </w:pPr>
+                            <w:proofErr w:type="spellStart"/>
+                            <w:proofErr w:type="gramStart"/>
+                            <w:r>
+                              <w:rPr>
+                                <w:sz w:val="32"/>
+                                <w:szCs w:val="32"/>
+                              </w:rPr>
+                              <w:t>imagePickerController</w:t>
+                            </w:r>
+                            <w:proofErr w:type="spellEnd"/>
+                            <w:proofErr w:type="gramEnd"/>
+                          </w:p>
+                        </w:txbxContent>
+                      </wps:txbx>
+                      <wps:bodyPr rot="0" spcFirstLastPara="0" vertOverflow="overflow" horzOverflow="overflow" vert="horz" wrap="square" lIns="91440" tIns="45720" rIns="91440" bIns="45720" numCol="1" spcCol="0" rtlCol="0" fromWordArt="0" anchor="t" anchorCtr="0" forceAA="0" compatLnSpc="1">
+                        <a:prstTxWarp prst="textNoShape">
+                          <a:avLst/>
+                        </a:prstTxWarp>
+                        <a:noAutofit/>
+                      </wps:bodyPr>
+                    </wps:wsp>
+                  </a:graphicData>
+                </a:graphic>
+                <wp14:sizeRelV relativeFrom="margin">
+                  <wp14:pctHeight>0</wp14:pctHeight>
+                </wp14:sizeRelV>
+              </wp:anchor>
+            </w:drawing>
+          </mc:Choice>
+          <mc:Fallback>
+            <w:pict>
+              <v:shape id="Text Box 5" o:spid="_x0000_s1027" type="#_x0000_t202" style="position:absolute;margin-left:180pt;margin-top:18.8pt;width:180pt;height:27pt;z-index:251667456;visibility:visible;mso-wrap-style:square;mso-height-percent:0;mso-wrap-distance-left:9pt;mso-wrap-distance-top:0;mso-wrap-distance-right:9pt;mso-wrap-distance-bottom:0;mso-position-horizontal:absolute;mso-position-horizontal-relative:text;mso-position-vertical:absolute;mso-position-vertical-relative:text;mso-height-percent:0;mso-height-relative:margin;v-text-anchor:top" o:gfxdata="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" filled="f" stroked="f">
+                <v:textbox>
+                  <w:txbxContent>
+                    <w:p>
+                      <w:pPr>
+                        <w:rPr>
+                          <w:sz w:val="32"/>
+                          <w:szCs w:val="32"/>
+                        </w:rPr>
+                      </w:pPr>
+                      <w:proofErr w:type="spellStart"/>
+                      <w:proofErr w:type="gramStart"/>
+                      <w:r>
+                        <w:rPr>
+                          <w:sz w:val="32"/>
+                          <w:szCs w:val="32"/>
+                        </w:rPr>
+                        <w:t>imagePickerController</w:t>
+                      </w:r>
+                      <w:proofErr w:type="spellEnd"/>
+                      <w:proofErr w:type="gramEnd"/>
+                    </w:p>
+                  </w:txbxContent>
+                </v:textbox>
+                <w10:wrap type="square"/>
+              </v:shape>
+            </w:pict>
+          </mc:Fallback>
+        </mc:AlternateContent>
+      </w:r>
+      <w:r>
+        <w:rPr>
+          <w:noProof/>
+          <w:sz w:val="32"/>
+          <w:szCs w:val="32"/>
+        </w:rPr>
+        <mc:AlternateContent>
+          <mc:Choice Requires="wps">
+            <w:drawing>
               <wp:anchor distT="0" distB="0" distL="114300" distR="114300" simplePos="0" relativeHeight="251664384" behindDoc="0" locked="0" layoutInCell="1" allowOverlap="1" wp14:anchorId="2617514B" wp14:editId="5BC800B8">
                 <wp:simplePos x="0" y="0"/>
                 <wp:positionH relativeFrom="column">
@@ -614,6 +861,8 @@
         <w:t xml:space="preserve">                                                         </w:t>
       </w:r>
     </w:p>
+    <w:bookmarkStart w:id="0" w:name="_GoBack"/>
+    <w:bookmarkEnd w:id="0"/>
     <w:p>
       <w:pPr>
         <w:rPr>
@@ -702,31 +951,6 @@
             </w:pict>
           </mc:Fallback>
         </mc:AlternateContent>
-      </w:r>
-      <w:r>
-        <w:rPr>
-          <w:sz w:val="32"/>
-          <w:szCs w:val="32"/>
-        </w:rPr>
-        <w:t xml:space="preserve">                                                     </w:t>
-      </w:r>
-      <w:proofErr w:type="spellStart"/>
-      <w:proofErr w:type="gramStart"/>
-      <w:r>
-        <w:rPr>
-          <w:sz w:val="32"/>
-          <w:szCs w:val="32"/>
-        </w:rPr>
-        <w:t>imagePickerController</w:t>
-      </w:r>
-      <w:proofErr w:type="spellEnd"/>
-      <w:proofErr w:type="gramEnd"/>
-      <w:r>
-        <w:rPr>
-          <w:sz w:val="32"/>
-          <w:szCs w:val="32"/>
-        </w:rPr>
-        <w:t xml:space="preserve">    </w:t>
       </w:r>
     </w:p>
     <w:sectPr>

</xml_diff>